<commit_message>
finished plans and progress
Have a look and let me know what you think
</commit_message>
<xml_diff>
--- a/plans and production.docx
+++ b/plans and production.docx
@@ -4,60 +4,6 @@
   <w:body>
     <w:p>
       <w:pPr>
-        <w:pStyle w:val="NormalWeb"/>
-        <w:rPr>
-          <w:color w:val="000000"/>
-          <w:sz w:val="27"/>
-          <w:szCs w:val="27"/>
-        </w:rPr>
-      </w:pPr>
-      <w:r>
-        <w:rPr>
-          <w:color w:val="000000"/>
-          <w:sz w:val="27"/>
-          <w:szCs w:val="27"/>
-        </w:rPr>
-        <w:t>Plans and Progress (Probably biggest part of the report) Monday of Week 11.</w:t>
-      </w:r>
-    </w:p>
-    <w:p>
-      <w:pPr>
-        <w:pStyle w:val="NormalWeb"/>
-        <w:rPr>
-          <w:color w:val="000000"/>
-          <w:sz w:val="27"/>
-          <w:szCs w:val="27"/>
-        </w:rPr>
-      </w:pPr>
-      <w:r>
-        <w:rPr>
-          <w:color w:val="000000"/>
-          <w:sz w:val="27"/>
-          <w:szCs w:val="27"/>
-        </w:rPr>
-        <w:t xml:space="preserve">Give as much detail as you can about what our project will do and how we will do it. Also include how far we have got with developing any features or outcomes for our project. Describe the story of our project, how it began &amp; progressed and what stage we are up to. Include any dead ends we may have followed, decisions </w:t>
-      </w:r>
-      <w:proofErr w:type="gramStart"/>
-      <w:r>
-        <w:rPr>
-          <w:color w:val="000000"/>
-          <w:sz w:val="27"/>
-          <w:szCs w:val="27"/>
-        </w:rPr>
-        <w:t>made</w:t>
-      </w:r>
-      <w:proofErr w:type="gramEnd"/>
-      <w:r>
-        <w:rPr>
-          <w:color w:val="000000"/>
-          <w:sz w:val="27"/>
-          <w:szCs w:val="27"/>
-        </w:rPr>
-        <w:t xml:space="preserve"> and any changes made. This needs to be very detailed.</w:t>
-      </w:r>
-    </w:p>
-    <w:p>
-      <w:pPr>
         <w:rPr>
           <w:b/>
           <w:bCs/>
@@ -106,7 +52,35 @@
           <w:sz w:val="24"/>
           <w:szCs w:val="24"/>
         </w:rPr>
-        <w:t xml:space="preserve">This project was originally an idea for simple collection catalogue where a user could store information on collectables they own. It would consist of two lists, one that would contain the catalogue of items and on that would contain the items the user would like to trade. These two lists would be handy ad they would allow the user to search for a </w:t>
+        <w:t>This project was originally an idea for simple collection catalogue where a user could store information on collectables they own. It would consist of two lists, one that would contain the catalogue of items and on</w:t>
+      </w:r>
+      <w:r>
+        <w:rPr>
+          <w:sz w:val="24"/>
+          <w:szCs w:val="24"/>
+        </w:rPr>
+        <w:t>e</w:t>
+      </w:r>
+      <w:r>
+        <w:rPr>
+          <w:sz w:val="24"/>
+          <w:szCs w:val="24"/>
+        </w:rPr>
+        <w:t xml:space="preserve"> that would contain the items the user would like to trade. These two lists would be handy a</w:t>
+      </w:r>
+      <w:r>
+        <w:rPr>
+          <w:sz w:val="24"/>
+          <w:szCs w:val="24"/>
+        </w:rPr>
+        <w:t>s</w:t>
+      </w:r>
+      <w:r>
+        <w:rPr>
+          <w:sz w:val="24"/>
+          <w:szCs w:val="24"/>
+        </w:rPr>
+        <w:t xml:space="preserve"> they would allow the user to search for a </w:t>
       </w:r>
       <w:proofErr w:type="gramStart"/>
       <w:r>
@@ -445,7 +419,14 @@
           <w:sz w:val="24"/>
           <w:szCs w:val="24"/>
         </w:rPr>
-        <w:t xml:space="preserve"> due to time constraints the team had to focus on tasks that were more important to the completion of the project and we did not have enough time to get the news feed off the ground. </w:t>
+        <w:t xml:space="preserve"> due to time constraints the team had to focus on tasks that were more important to the completion of the project and we did not have enough time to get the news feed off the ground.</w:t>
+      </w:r>
+      <w:r>
+        <w:rPr>
+          <w:sz w:val="24"/>
+          <w:szCs w:val="24"/>
+        </w:rPr>
+        <w:t xml:space="preserve"> The team did manage to create a simple example to ad to the prototype. The base news feed updates whenever a user trades an item letting the </w:t>
       </w:r>
       <w:proofErr w:type="gramStart"/>
       <w:r>
@@ -453,7 +434,7 @@
           <w:sz w:val="24"/>
           <w:szCs w:val="24"/>
         </w:rPr>
-        <w:t>However</w:t>
+        <w:t>users</w:t>
       </w:r>
       <w:proofErr w:type="gramEnd"/>
       <w:r>
@@ -461,7 +442,73 @@
           <w:sz w:val="24"/>
           <w:szCs w:val="24"/>
         </w:rPr>
-        <w:t xml:space="preserve"> in the future we plan to complete this feature and add it to the finished product. Here is an example of what the news feed will look like once it is completed.</w:t>
+        <w:t xml:space="preserve"> connections see what is being traded. This will be a great feature as it will give users the ability to see what is for trade and </w:t>
+      </w:r>
+      <w:proofErr w:type="gramStart"/>
+      <w:r>
+        <w:rPr>
+          <w:sz w:val="24"/>
+          <w:szCs w:val="24"/>
+        </w:rPr>
+        <w:t>stream line</w:t>
+      </w:r>
+      <w:proofErr w:type="gramEnd"/>
+      <w:r>
+        <w:rPr>
+          <w:sz w:val="24"/>
+          <w:szCs w:val="24"/>
+        </w:rPr>
+        <w:t xml:space="preserve"> the process by allowing users to organize the trade over the application.</w:t>
+      </w:r>
+    </w:p>
+    <w:p>
+      <w:pPr>
+        <w:rPr>
+          <w:sz w:val="24"/>
+          <w:szCs w:val="24"/>
+        </w:rPr>
+      </w:pPr>
+      <w:r>
+        <w:rPr>
+          <w:sz w:val="24"/>
+          <w:szCs w:val="24"/>
+        </w:rPr>
+        <w:t>Though this feature is only in the early stages of development</w:t>
+      </w:r>
+      <w:r>
+        <w:rPr>
+          <w:sz w:val="24"/>
+          <w:szCs w:val="24"/>
+        </w:rPr>
+        <w:t xml:space="preserve"> in the future </w:t>
+      </w:r>
+      <w:r>
+        <w:rPr>
+          <w:sz w:val="24"/>
+          <w:szCs w:val="24"/>
+        </w:rPr>
+        <w:t>the team will</w:t>
+      </w:r>
+      <w:r>
+        <w:rPr>
+          <w:sz w:val="24"/>
+          <w:szCs w:val="24"/>
+        </w:rPr>
+        <w:t xml:space="preserve"> complete this feature and add it to the finished product</w:t>
+      </w:r>
+      <w:r>
+        <w:rPr>
+          <w:sz w:val="24"/>
+          <w:szCs w:val="24"/>
+        </w:rPr>
+        <w:t xml:space="preserve"> making trading items a lot simpler.</w:t>
+      </w:r>
+      <w:r>
+        <w:rPr>
+          <w:sz w:val="24"/>
+          <w:szCs w:val="24"/>
+        </w:rPr>
+        <w:t xml:space="preserve"> Here is an example of what the news feed will look like once it is completed.</w:t>
       </w:r>
       <w:r>
         <w:rPr>
@@ -517,6 +564,7 @@
         <w:rPr>
           <w:noProof/>
         </w:rPr>
+        <w:lastRenderedPageBreak/>
         <w:drawing>
           <wp:inline distT="0" distB="0" distL="0" distR="0" wp14:anchorId="6570B970" wp14:editId="6FB3D6E4">
             <wp:extent cx="2181225" cy="2865947"/>
@@ -597,8 +645,248 @@
           <w:sz w:val="24"/>
           <w:szCs w:val="24"/>
         </w:rPr>
+        <w:t>Next</w:t>
+      </w:r>
+      <w:proofErr w:type="gramEnd"/>
+      <w:r>
+        <w:rPr>
+          <w:sz w:val="24"/>
+          <w:szCs w:val="24"/>
+        </w:rPr>
+        <w:t xml:space="preserve"> we will discuss the database of items from brands such as </w:t>
+      </w:r>
+      <w:proofErr w:type="spellStart"/>
+      <w:r>
+        <w:rPr>
+          <w:sz w:val="24"/>
+          <w:szCs w:val="24"/>
+        </w:rPr>
+        <w:t>Pokemon</w:t>
+      </w:r>
+      <w:proofErr w:type="spellEnd"/>
+      <w:r>
+        <w:rPr>
+          <w:sz w:val="24"/>
+          <w:szCs w:val="24"/>
+        </w:rPr>
+        <w:t xml:space="preserve"> and Magic. One of the great features of </w:t>
+      </w:r>
+      <w:r>
+        <w:rPr>
+          <w:sz w:val="24"/>
+          <w:szCs w:val="24"/>
+        </w:rPr>
+        <w:t>the</w:t>
+      </w:r>
+      <w:r>
+        <w:rPr>
+          <w:sz w:val="24"/>
+          <w:szCs w:val="24"/>
+        </w:rPr>
+        <w:t xml:space="preserve"> application will be the database containing </w:t>
+      </w:r>
+      <w:proofErr w:type="gramStart"/>
+      <w:r>
+        <w:rPr>
+          <w:sz w:val="24"/>
+          <w:szCs w:val="24"/>
+        </w:rPr>
+        <w:t>all of</w:t>
+      </w:r>
+      <w:proofErr w:type="gramEnd"/>
+      <w:r>
+        <w:rPr>
+          <w:sz w:val="24"/>
+          <w:szCs w:val="24"/>
+        </w:rPr>
+        <w:t xml:space="preserve"> the collectables that have been released </w:t>
+      </w:r>
+      <w:r>
+        <w:rPr>
+          <w:sz w:val="24"/>
+          <w:szCs w:val="24"/>
+        </w:rPr>
+        <w:t xml:space="preserve">by brands such as magic and </w:t>
+      </w:r>
+      <w:proofErr w:type="spellStart"/>
+      <w:r>
+        <w:rPr>
+          <w:sz w:val="24"/>
+          <w:szCs w:val="24"/>
+        </w:rPr>
+        <w:t>Pokemon</w:t>
+      </w:r>
+      <w:proofErr w:type="spellEnd"/>
+      <w:r>
+        <w:rPr>
+          <w:sz w:val="24"/>
+          <w:szCs w:val="24"/>
+        </w:rPr>
+        <w:t xml:space="preserve">. At the touch of a button you could see the title, picture, </w:t>
+      </w:r>
+      <w:proofErr w:type="gramStart"/>
+      <w:r>
+        <w:rPr>
+          <w:sz w:val="24"/>
+          <w:szCs w:val="24"/>
+        </w:rPr>
+        <w:t>rarity</w:t>
+      </w:r>
+      <w:proofErr w:type="gramEnd"/>
+      <w:r>
+        <w:rPr>
+          <w:sz w:val="24"/>
+          <w:szCs w:val="24"/>
+        </w:rPr>
+        <w:t xml:space="preserve"> and the stats of any trading card in a collection. This would give the user the ability to see what card they would like to acquire, what cards are available and cards that would work best with their personal battle style. This will be an invaluable tool for any die-hard Trader.</w:t>
+      </w:r>
+    </w:p>
+    <w:p>
+      <w:pPr>
+        <w:rPr>
+          <w:sz w:val="24"/>
+          <w:szCs w:val="24"/>
+        </w:rPr>
+      </w:pPr>
+      <w:r>
+        <w:rPr>
+          <w:sz w:val="24"/>
+          <w:szCs w:val="24"/>
+        </w:rPr>
+        <w:t xml:space="preserve">The database of course would grow and become more refined in later updates. There would to be legal assessments and talks with the </w:t>
+      </w:r>
+      <w:proofErr w:type="gramStart"/>
+      <w:r>
+        <w:rPr>
+          <w:sz w:val="24"/>
+          <w:szCs w:val="24"/>
+        </w:rPr>
+        <w:t>big name</w:t>
+      </w:r>
+      <w:proofErr w:type="gramEnd"/>
+      <w:r>
+        <w:rPr>
+          <w:sz w:val="24"/>
+          <w:szCs w:val="24"/>
+        </w:rPr>
+        <w:t xml:space="preserve"> brands to acquire permission to access there database and syphon the information to the CollectStra application database. How </w:t>
+      </w:r>
+      <w:r>
+        <w:rPr>
+          <w:sz w:val="24"/>
+          <w:szCs w:val="24"/>
+        </w:rPr>
+        <w:t>ever this is an issue that will be addressed once the application is closer to completion. Once again, this feature proved more difficult than the team had hoped and as a result it was not completed in time to be implemented into the assignment.</w:t>
+      </w:r>
+      <w:r>
+        <w:rPr>
+          <w:sz w:val="24"/>
+          <w:szCs w:val="24"/>
+        </w:rPr>
+        <w:t xml:space="preserve"> Later in the report you will details about the implementation of the database the use of SQL and JDBC driver, as well the methods that will be used to complete this feature.</w:t>
+      </w:r>
+    </w:p>
+    <w:p>
+      <w:pPr>
+        <w:rPr>
+          <w:sz w:val="24"/>
+          <w:szCs w:val="24"/>
+        </w:rPr>
+      </w:pPr>
+    </w:p>
+    <w:p>
+      <w:pPr>
+        <w:rPr>
+          <w:sz w:val="24"/>
+          <w:szCs w:val="24"/>
+        </w:rPr>
+      </w:pPr>
+    </w:p>
+    <w:p>
+      <w:pPr>
+        <w:rPr>
+          <w:sz w:val="24"/>
+          <w:szCs w:val="24"/>
+        </w:rPr>
+      </w:pPr>
+    </w:p>
+    <w:p>
+      <w:pPr>
+        <w:rPr>
+          <w:sz w:val="24"/>
+          <w:szCs w:val="24"/>
+        </w:rPr>
+      </w:pPr>
+    </w:p>
+    <w:p>
+      <w:pPr>
+        <w:rPr>
+          <w:sz w:val="24"/>
+          <w:szCs w:val="24"/>
+        </w:rPr>
+      </w:pPr>
+    </w:p>
+    <w:p>
+      <w:pPr>
+        <w:rPr>
+          <w:sz w:val="24"/>
+          <w:szCs w:val="24"/>
+        </w:rPr>
+      </w:pPr>
+    </w:p>
+    <w:p>
+      <w:pPr>
+        <w:rPr>
+          <w:sz w:val="24"/>
+          <w:szCs w:val="24"/>
+        </w:rPr>
+      </w:pPr>
+    </w:p>
+    <w:p>
+      <w:pPr>
+        <w:rPr>
+          <w:sz w:val="24"/>
+          <w:szCs w:val="24"/>
+        </w:rPr>
+      </w:pPr>
+      <w:r>
+        <w:rPr>
+          <w:sz w:val="24"/>
+          <w:szCs w:val="24"/>
+        </w:rPr>
         <w:lastRenderedPageBreak/>
-        <w:t>Next</w:t>
+        <w:t xml:space="preserve">The Graphical User Interface, or GUI for short, is one of the most vital parts of the application. This is the first pint of contact for all users. </w:t>
+      </w:r>
+      <w:r>
+        <w:rPr>
+          <w:sz w:val="24"/>
+          <w:szCs w:val="24"/>
+        </w:rPr>
+        <w:t xml:space="preserve">With that in mind, the team at </w:t>
+      </w:r>
+      <w:proofErr w:type="spellStart"/>
+      <w:r>
+        <w:rPr>
+          <w:sz w:val="24"/>
+          <w:szCs w:val="24"/>
+        </w:rPr>
+        <w:t>TextraOne</w:t>
+      </w:r>
+      <w:proofErr w:type="spellEnd"/>
+      <w:r>
+        <w:rPr>
+          <w:sz w:val="24"/>
+          <w:szCs w:val="24"/>
+        </w:rPr>
+        <w:t xml:space="preserve"> wanted to make sure it was as user friendly as possible. Many social media users are more that a little bit familiar with operating websites and applications like Facebook and Instagram. There for the team decided to design the user interface in a way that would look and work </w:t>
+      </w:r>
+      <w:proofErr w:type="gramStart"/>
+      <w:r>
+        <w:rPr>
+          <w:sz w:val="24"/>
+          <w:szCs w:val="24"/>
+        </w:rPr>
+        <w:t>similar to</w:t>
       </w:r>
       <w:proofErr w:type="gramEnd"/>
       <w:r>
@@ -606,7 +894,22 @@
           <w:sz w:val="24"/>
           <w:szCs w:val="24"/>
         </w:rPr>
-        <w:t xml:space="preserve"> we will discuss the database of items from brands such as </w:t>
+        <w:t xml:space="preserve"> these social media platforms. </w:t>
+      </w:r>
+    </w:p>
+    <w:p>
+      <w:pPr>
+        <w:rPr>
+          <w:sz w:val="24"/>
+          <w:szCs w:val="24"/>
+        </w:rPr>
+      </w:pPr>
+      <w:r>
+        <w:rPr>
+          <w:sz w:val="24"/>
+          <w:szCs w:val="24"/>
+        </w:rPr>
+        <w:t xml:space="preserve">As mentioned earlier, the news feed would resemble that of Facebook. The user can scroll through updates and posts from other users that they are acquainted with, chat to other users and organize trades. There will also be a calendar and event pages where users can learn about </w:t>
       </w:r>
       <w:proofErr w:type="spellStart"/>
       <w:r>
@@ -614,7 +917,7 @@
           <w:sz w:val="24"/>
           <w:szCs w:val="24"/>
         </w:rPr>
-        <w:t>Pokemon</w:t>
+        <w:t>up coming</w:t>
       </w:r>
       <w:proofErr w:type="spellEnd"/>
       <w:r>
@@ -622,21 +925,76 @@
           <w:sz w:val="24"/>
           <w:szCs w:val="24"/>
         </w:rPr>
-        <w:t xml:space="preserve"> and Magic. One of the great features of </w:t>
-      </w:r>
-      <w:r>
-        <w:rPr>
-          <w:sz w:val="24"/>
-          <w:szCs w:val="24"/>
-        </w:rPr>
-        <w:t>the</w:t>
-      </w:r>
-      <w:r>
-        <w:rPr>
-          <w:sz w:val="24"/>
-          <w:szCs w:val="24"/>
-        </w:rPr>
-        <w:t xml:space="preserve"> application will be the database containing </w:t>
+        <w:t xml:space="preserve"> events</w:t>
+      </w:r>
+      <w:r>
+        <w:rPr>
+          <w:sz w:val="24"/>
+          <w:szCs w:val="24"/>
+        </w:rPr>
+        <w:t xml:space="preserve">. The user interface was designed through Fluid UI, a web service that provided all the tools needed to create the ideal graphical user interface for </w:t>
+      </w:r>
+      <w:proofErr w:type="spellStart"/>
+      <w:r>
+        <w:rPr>
+          <w:sz w:val="24"/>
+          <w:szCs w:val="24"/>
+        </w:rPr>
+        <w:t>CollectStra</w:t>
+      </w:r>
+      <w:proofErr w:type="spellEnd"/>
+      <w:r>
+        <w:rPr>
+          <w:sz w:val="24"/>
+          <w:szCs w:val="24"/>
+        </w:rPr>
+        <w:t xml:space="preserve">. The user interface is currently still in development, </w:t>
+      </w:r>
+      <w:r>
+        <w:rPr>
+          <w:sz w:val="24"/>
+          <w:szCs w:val="24"/>
+        </w:rPr>
+        <w:t>there for the team was unable to add it to the program.</w:t>
+      </w:r>
+    </w:p>
+    <w:p>
+      <w:pPr>
+        <w:rPr>
+          <w:sz w:val="24"/>
+          <w:szCs w:val="24"/>
+        </w:rPr>
+      </w:pPr>
+    </w:p>
+    <w:p>
+      <w:pPr>
+        <w:rPr>
+          <w:sz w:val="24"/>
+          <w:szCs w:val="24"/>
+        </w:rPr>
+      </w:pPr>
+      <w:r>
+        <w:rPr>
+          <w:sz w:val="24"/>
+          <w:szCs w:val="24"/>
+        </w:rPr>
+        <w:t xml:space="preserve">In conclusion, the team at </w:t>
+      </w:r>
+      <w:proofErr w:type="spellStart"/>
+      <w:r>
+        <w:rPr>
+          <w:sz w:val="24"/>
+          <w:szCs w:val="24"/>
+        </w:rPr>
+        <w:t>TextraOne</w:t>
+      </w:r>
+      <w:proofErr w:type="spellEnd"/>
+      <w:r>
+        <w:rPr>
+          <w:sz w:val="24"/>
+          <w:szCs w:val="24"/>
+        </w:rPr>
+        <w:t xml:space="preserve"> have the </w:t>
       </w:r>
       <w:proofErr w:type="gramStart"/>
       <w:r>
@@ -644,7 +1002,7 @@
           <w:sz w:val="24"/>
           <w:szCs w:val="24"/>
         </w:rPr>
-        <w:t>all of</w:t>
+        <w:t>blueprint’s</w:t>
       </w:r>
       <w:proofErr w:type="gramEnd"/>
       <w:r>
@@ -652,14 +1010,7 @@
           <w:sz w:val="24"/>
           <w:szCs w:val="24"/>
         </w:rPr>
-        <w:t xml:space="preserve"> the collectables that have been released </w:t>
-      </w:r>
-      <w:r>
-        <w:rPr>
-          <w:sz w:val="24"/>
-          <w:szCs w:val="24"/>
-        </w:rPr>
-        <w:t xml:space="preserve">by brands such as magic and </w:t>
+        <w:t xml:space="preserve"> of a great trading program. There are many features in development that will help make </w:t>
       </w:r>
       <w:proofErr w:type="spellStart"/>
       <w:r>
@@ -667,7 +1018,7 @@
           <w:sz w:val="24"/>
           <w:szCs w:val="24"/>
         </w:rPr>
-        <w:t>Pokemon</w:t>
+        <w:t>CollectStra</w:t>
       </w:r>
       <w:proofErr w:type="spellEnd"/>
       <w:r>
@@ -675,78 +1026,26 @@
           <w:sz w:val="24"/>
           <w:szCs w:val="24"/>
         </w:rPr>
-        <w:t xml:space="preserve">. At the touch of a button you could see the title, picture, </w:t>
-      </w:r>
+        <w:t xml:space="preserve"> the number one application for traders </w:t>
+      </w:r>
+      <w:proofErr w:type="spellStart"/>
       <w:proofErr w:type="gramStart"/>
       <w:r>
         <w:rPr>
           <w:sz w:val="24"/>
           <w:szCs w:val="24"/>
         </w:rPr>
-        <w:t>rarity</w:t>
-      </w:r>
+        <w:t>world wide</w:t>
+      </w:r>
+      <w:proofErr w:type="spellEnd"/>
       <w:proofErr w:type="gramEnd"/>
       <w:r>
         <w:rPr>
           <w:sz w:val="24"/>
           <w:szCs w:val="24"/>
         </w:rPr>
-        <w:t xml:space="preserve"> and the stats of any trading card in a collection. This would give the user the ability to see what card they would like to acquire, what cards are available and cards that would work best with their personal battle style. This will be an invaluable tool for any die-hard Trader.</w:t>
-      </w:r>
-    </w:p>
-    <w:p>
-      <w:pPr>
-        <w:rPr>
-          <w:sz w:val="24"/>
-          <w:szCs w:val="24"/>
-        </w:rPr>
-      </w:pPr>
-      <w:r>
-        <w:rPr>
-          <w:sz w:val="24"/>
-          <w:szCs w:val="24"/>
-        </w:rPr>
-        <w:t xml:space="preserve">The database of course would grow and become more refined in later updates. There would to be legal assessments and talks with the </w:t>
-      </w:r>
-      <w:proofErr w:type="gramStart"/>
-      <w:r>
-        <w:rPr>
-          <w:sz w:val="24"/>
-          <w:szCs w:val="24"/>
-        </w:rPr>
-        <w:t>big name</w:t>
-      </w:r>
-      <w:proofErr w:type="gramEnd"/>
-      <w:r>
-        <w:rPr>
-          <w:sz w:val="24"/>
-          <w:szCs w:val="24"/>
-        </w:rPr>
-        <w:t xml:space="preserve"> brands to acquire permission to access there database and syphon the information to the CollectStra application database. How </w:t>
-      </w:r>
-      <w:r>
-        <w:rPr>
-          <w:sz w:val="24"/>
-          <w:szCs w:val="24"/>
-        </w:rPr>
-        <w:t>ever this is an issue that will be addressed once the application is closer to completion. Once again, this feature proved more difficult than the team had hoped and as a result it was not completed in time to be implemented into the assignment.</w:t>
-      </w:r>
-    </w:p>
-    <w:p>
-      <w:pPr>
-        <w:rPr>
-          <w:sz w:val="24"/>
-          <w:szCs w:val="24"/>
-        </w:rPr>
-      </w:pPr>
-    </w:p>
-    <w:p>
-      <w:pPr>
-        <w:rPr>
-          <w:sz w:val="24"/>
-          <w:szCs w:val="24"/>
-        </w:rPr>
-      </w:pPr>
+        <w:t xml:space="preserve">. Though it is unfortunate that the team could not produce the complete program, we did manage to create a working prototype that includes the basic features such as the Collection and Trade page, and a basic model of the news feed. This prototype will be featured in the video presentation and may be available upon request. </w:t>
+      </w:r>
     </w:p>
     <w:p>
       <w:pPr>

</xml_diff>